<commit_message>
wysylanie maila z prawidlowym zalacznikiem
</commit_message>
<xml_diff>
--- a/engine/media/worklogs/docx/worklogs/docx/WL-251211-Leo-Quansky.docx
+++ b/engine/media/worklogs/docx/worklogs/docx/WL-251211-Leo-Quansky.docx
@@ -172,28 +172,28 @@
         <w:tc>
           <w:p>
             <w:r>
-              <w:t/>
-            </w:r>
-          </w:p>
-        </w:tc>
-        <w:tc>
-          <w:p>
-            <w:r>
-              <w:t/>
-            </w:r>
-          </w:p>
-        </w:tc>
-        <w:tc>
-          <w:p>
-            <w:r>
-              <w:t/>
-            </w:r>
-          </w:p>
-        </w:tc>
-        <w:tc>
-          <w:p>
-            <w:r>
-              <w:t/>
+              <w:t>V5</w:t>
+            </w:r>
+          </w:p>
+        </w:tc>
+        <w:tc>
+          <w:p>
+            <w:r>
+              <w:t>g fgh s</w:t>
+            </w:r>
+          </w:p>
+        </w:tc>
+        <w:tc>
+          <w:p>
+            <w:r>
+              <w:t/>
+            </w:r>
+          </w:p>
+        </w:tc>
+        <w:tc>
+          <w:p>
+            <w:r>
+              <w:t>3</w:t>
             </w:r>
           </w:p>
         </w:tc>
@@ -397,7 +397,7 @@
     </w:tbl>
     <w:p>
       <w:r>
-        <w:t>General: erg aerg ar g</w:t>
+        <w:t>General: erg aerg ar g htstth fth sth sftggh</w:t>
       </w:r>
     </w:p>
     <w:sectPr>

</xml_diff>